<commit_message>
finished writeup - final commit
</commit_message>
<xml_diff>
--- a/Lab1/src/Kennedy - CS 3353 Lab1 Write-up.docx
+++ b/Lab1/src/Kennedy - CS 3353 Lab1 Write-up.docx
@@ -29,14 +29,7 @@
           <w:rFonts w:ascii="Times New Roman" w:eastAsia="Times New Roman" w:hAnsi="Times New Roman" w:cs="Times New Roman"/>
           <w:color w:val="000000"/>
         </w:rPr>
-        <w:t xml:space="preserve">Professor </w:t>
-      </w:r>
-      <w:r>
-        <w:rPr>
-          <w:rFonts w:ascii="Times New Roman" w:eastAsia="Times New Roman" w:hAnsi="Times New Roman" w:cs="Times New Roman"/>
-          <w:color w:val="000000"/>
-        </w:rPr>
-        <w:t>Clark</w:t>
+        <w:t>Professor Clark</w:t>
       </w:r>
     </w:p>
     <w:p>
@@ -73,14 +66,7 @@
           <w:rFonts w:ascii="Times New Roman" w:eastAsia="Times New Roman" w:hAnsi="Times New Roman" w:cs="Times New Roman"/>
           <w:color w:val="000000"/>
         </w:rPr>
-        <w:t xml:space="preserve"> 201</w:t>
-      </w:r>
-      <w:r>
-        <w:rPr>
-          <w:rFonts w:ascii="Times New Roman" w:eastAsia="Times New Roman" w:hAnsi="Times New Roman" w:cs="Times New Roman"/>
-          <w:color w:val="000000"/>
-        </w:rPr>
-        <w:t>9</w:t>
+        <w:t xml:space="preserve"> 2019</w:t>
       </w:r>
     </w:p>
     <w:p>
@@ -123,7 +109,19 @@
         <w:rPr>
           <w:rFonts w:ascii="Times New Roman" w:eastAsia="Times New Roman" w:hAnsi="Times New Roman" w:cs="Times New Roman"/>
         </w:rPr>
-        <w:t xml:space="preserve">explored the differences of 3 sort algorithms, insertion, bubble, and merge and found there were vast differences in the time it took the algorithms to sort the exact same set. </w:t>
+        <w:t xml:space="preserve">explored the differences of 3 sort algorithms, insertion, bubble, and merge and found there were vast differences in the time it took the algorithms to sort the exact same </w:t>
+      </w:r>
+      <w:r>
+        <w:rPr>
+          <w:rFonts w:ascii="Times New Roman" w:eastAsia="Times New Roman" w:hAnsi="Times New Roman" w:cs="Times New Roman"/>
+        </w:rPr>
+        <w:t xml:space="preserve">data </w:t>
+      </w:r>
+      <w:r>
+        <w:rPr>
+          <w:rFonts w:ascii="Times New Roman" w:eastAsia="Times New Roman" w:hAnsi="Times New Roman" w:cs="Times New Roman"/>
+        </w:rPr>
+        <w:t xml:space="preserve">set. </w:t>
       </w:r>
       <w:r>
         <w:rPr>
@@ -183,7 +181,25 @@
         <w:rPr>
           <w:rFonts w:ascii="Times New Roman" w:eastAsia="Times New Roman" w:hAnsi="Times New Roman" w:cs="Times New Roman"/>
         </w:rPr>
-        <w:t xml:space="preserve">I found merge </w:t>
+        <w:t>I found merge</w:t>
+      </w:r>
+      <w:r>
+        <w:rPr>
+          <w:rFonts w:ascii="Times New Roman" w:eastAsia="Times New Roman" w:hAnsi="Times New Roman" w:cs="Times New Roman"/>
+        </w:rPr>
+        <w:t xml:space="preserve"> sort was</w:t>
+      </w:r>
+      <w:r>
+        <w:rPr>
+          <w:rFonts w:ascii="Times New Roman" w:eastAsia="Times New Roman" w:hAnsi="Times New Roman" w:cs="Times New Roman"/>
+        </w:rPr>
+        <w:t xml:space="preserve"> </w:t>
+      </w:r>
+      <w:r>
+        <w:rPr>
+          <w:rFonts w:ascii="Times New Roman" w:eastAsia="Times New Roman" w:hAnsi="Times New Roman" w:cs="Times New Roman"/>
+        </w:rPr>
+        <w:t xml:space="preserve">up </w:t>
       </w:r>
       <w:r>
         <w:rPr>
@@ -233,12 +249,12 @@
       <w:pPr>
         <w:spacing w:line="480" w:lineRule="auto"/>
         <w:rPr>
-          <w:rFonts w:ascii="Times New Roman" w:eastAsia="Times New Roman" w:hAnsi="Times New Roman" w:cs="Times New Roman"/>
+          <w:rFonts w:ascii="Times New Roman" w:hAnsi="Times New Roman" w:cs="Times New Roman"/>
         </w:rPr>
       </w:pPr>
       <w:r>
         <w:rPr>
-          <w:rFonts w:ascii="Times New Roman" w:eastAsia="Times New Roman" w:hAnsi="Times New Roman" w:cs="Times New Roman"/>
+          <w:rFonts w:ascii="Times New Roman" w:hAnsi="Times New Roman" w:cs="Times New Roman"/>
           <w:noProof/>
         </w:rPr>
         <w:drawing>
@@ -307,227 +323,241 @@
       </w:r>
       <w:r>
         <w:rPr>
-          <w:rFonts w:ascii="Times New Roman" w:eastAsia="Times New Roman" w:hAnsi="Times New Roman" w:cs="Times New Roman"/>
+          <w:rFonts w:ascii="Times New Roman" w:hAnsi="Times New Roman" w:cs="Times New Roman"/>
         </w:rPr>
         <w:tab/>
         <w:t xml:space="preserve">The fully randomized data set </w:t>
       </w:r>
       <w:r>
         <w:rPr>
-          <w:rFonts w:ascii="Times New Roman" w:eastAsia="Times New Roman" w:hAnsi="Times New Roman" w:cs="Times New Roman"/>
+          <w:rFonts w:ascii="Times New Roman" w:hAnsi="Times New Roman" w:cs="Times New Roman"/>
         </w:rPr>
         <w:t xml:space="preserve">was on average the slowest method for both bubble sort and merge </w:t>
       </w:r>
       <w:r>
         <w:rPr>
-          <w:rFonts w:ascii="Times New Roman" w:eastAsia="Times New Roman" w:hAnsi="Times New Roman" w:cs="Times New Roman"/>
+          <w:rFonts w:ascii="Times New Roman" w:hAnsi="Times New Roman" w:cs="Times New Roman"/>
         </w:rPr>
         <w:t>sort but</w:t>
       </w:r>
       <w:r>
         <w:rPr>
-          <w:rFonts w:ascii="Times New Roman" w:eastAsia="Times New Roman" w:hAnsi="Times New Roman" w:cs="Times New Roman"/>
+          <w:rFonts w:ascii="Times New Roman" w:hAnsi="Times New Roman" w:cs="Times New Roman"/>
         </w:rPr>
         <w:t xml:space="preserve"> was not the slowest method for insertion sort.</w:t>
       </w:r>
       <w:r>
         <w:rPr>
-          <w:rFonts w:ascii="Times New Roman" w:eastAsia="Times New Roman" w:hAnsi="Times New Roman" w:cs="Times New Roman"/>
+          <w:rFonts w:ascii="Times New Roman" w:hAnsi="Times New Roman" w:cs="Times New Roman"/>
         </w:rPr>
         <w:t xml:space="preserve"> </w:t>
       </w:r>
       <w:r>
         <w:rPr>
-          <w:rFonts w:ascii="Times New Roman" w:eastAsia="Times New Roman" w:hAnsi="Times New Roman" w:cs="Times New Roman"/>
+          <w:rFonts w:ascii="Times New Roman" w:hAnsi="Times New Roman" w:cs="Times New Roman"/>
         </w:rPr>
         <w:t xml:space="preserve">As you can see </w:t>
       </w:r>
       <w:r>
         <w:rPr>
-          <w:rFonts w:ascii="Times New Roman" w:eastAsia="Times New Roman" w:hAnsi="Times New Roman" w:cs="Times New Roman"/>
+          <w:rFonts w:ascii="Times New Roman" w:hAnsi="Times New Roman" w:cs="Times New Roman"/>
         </w:rPr>
         <w:t>from</w:t>
       </w:r>
       <w:r>
         <w:rPr>
-          <w:rFonts w:ascii="Times New Roman" w:eastAsia="Times New Roman" w:hAnsi="Times New Roman" w:cs="Times New Roman"/>
+          <w:rFonts w:ascii="Times New Roman" w:hAnsi="Times New Roman" w:cs="Times New Roman"/>
         </w:rPr>
         <w:t xml:space="preserve"> the graph</w:t>
       </w:r>
       <w:r>
         <w:rPr>
-          <w:rFonts w:ascii="Times New Roman" w:eastAsia="Times New Roman" w:hAnsi="Times New Roman" w:cs="Times New Roman"/>
+          <w:rFonts w:ascii="Times New Roman" w:hAnsi="Times New Roman" w:cs="Times New Roman"/>
         </w:rPr>
         <w:t xml:space="preserve"> on the right,</w:t>
       </w:r>
       <w:r>
         <w:rPr>
-          <w:rFonts w:ascii="Times New Roman" w:eastAsia="Times New Roman" w:hAnsi="Times New Roman" w:cs="Times New Roman"/>
+          <w:rFonts w:ascii="Times New Roman" w:hAnsi="Times New Roman" w:cs="Times New Roman"/>
         </w:rPr>
         <w:t xml:space="preserve"> bubble sort took significantly longer than </w:t>
       </w:r>
       <w:r>
         <w:rPr>
-          <w:rFonts w:ascii="Times New Roman" w:eastAsia="Times New Roman" w:hAnsi="Times New Roman" w:cs="Times New Roman"/>
+          <w:rFonts w:ascii="Times New Roman" w:hAnsi="Times New Roman" w:cs="Times New Roman"/>
         </w:rPr>
         <w:t>insertion sort and merge sort. On average</w:t>
       </w:r>
       <w:r>
         <w:rPr>
-          <w:rFonts w:ascii="Times New Roman" w:eastAsia="Times New Roman" w:hAnsi="Times New Roman" w:cs="Times New Roman"/>
+          <w:rFonts w:ascii="Times New Roman" w:hAnsi="Times New Roman" w:cs="Times New Roman"/>
         </w:rPr>
         <w:t xml:space="preserve"> bubble </w:t>
       </w:r>
       <w:r>
         <w:rPr>
-          <w:rFonts w:ascii="Times New Roman" w:eastAsia="Times New Roman" w:hAnsi="Times New Roman" w:cs="Times New Roman"/>
+          <w:rFonts w:ascii="Times New Roman" w:hAnsi="Times New Roman" w:cs="Times New Roman"/>
         </w:rPr>
         <w:lastRenderedPageBreak/>
         <w:t xml:space="preserve">sort </w:t>
       </w:r>
       <w:r>
         <w:rPr>
-          <w:rFonts w:ascii="Times New Roman" w:eastAsia="Times New Roman" w:hAnsi="Times New Roman" w:cs="Times New Roman"/>
+          <w:rFonts w:ascii="Times New Roman" w:hAnsi="Times New Roman" w:cs="Times New Roman"/>
         </w:rPr>
         <w:t xml:space="preserve">took </w:t>
       </w:r>
       <w:r>
         <w:rPr>
-          <w:rFonts w:ascii="Times New Roman" w:eastAsia="Times New Roman" w:hAnsi="Times New Roman" w:cs="Times New Roman"/>
+          <w:rFonts w:ascii="Times New Roman" w:hAnsi="Times New Roman" w:cs="Times New Roman"/>
         </w:rPr>
         <w:t xml:space="preserve">42.47 seconds to </w:t>
       </w:r>
       <w:r>
         <w:rPr>
-          <w:rFonts w:ascii="Times New Roman" w:eastAsia="Times New Roman" w:hAnsi="Times New Roman" w:cs="Times New Roman"/>
+          <w:rFonts w:ascii="Times New Roman" w:hAnsi="Times New Roman" w:cs="Times New Roman"/>
         </w:rPr>
         <w:t xml:space="preserve">sort 100,000 numbers fully randomized which is 14% slower than </w:t>
       </w:r>
       <w:r>
         <w:rPr>
-          <w:rFonts w:ascii="Times New Roman" w:eastAsia="Times New Roman" w:hAnsi="Times New Roman" w:cs="Times New Roman"/>
-        </w:rPr>
-        <w:t xml:space="preserve">bubble sorts next </w:t>
-      </w:r>
-      <w:r>
-        <w:rPr>
-          <w:rFonts w:ascii="Times New Roman" w:eastAsia="Times New Roman" w:hAnsi="Times New Roman" w:cs="Times New Roman"/>
+          <w:rFonts w:ascii="Times New Roman" w:hAnsi="Times New Roman" w:cs="Times New Roman"/>
+        </w:rPr>
+        <w:t>bubble sort</w:t>
+      </w:r>
+      <w:r>
+        <w:rPr>
+          <w:rFonts w:ascii="Times New Roman" w:hAnsi="Times New Roman" w:cs="Times New Roman"/>
+        </w:rPr>
+        <w:t>’</w:t>
+      </w:r>
+      <w:bookmarkStart w:id="0" w:name="_GoBack"/>
+      <w:bookmarkEnd w:id="0"/>
+      <w:r>
+        <w:rPr>
+          <w:rFonts w:ascii="Times New Roman" w:hAnsi="Times New Roman" w:cs="Times New Roman"/>
+        </w:rPr>
+        <w:t xml:space="preserve">s next </w:t>
+      </w:r>
+      <w:r>
+        <w:rPr>
+          <w:rFonts w:ascii="Times New Roman" w:hAnsi="Times New Roman" w:cs="Times New Roman"/>
         </w:rPr>
         <w:t xml:space="preserve">fastest </w:t>
       </w:r>
       <w:r>
         <w:rPr>
-          <w:rFonts w:ascii="Times New Roman" w:eastAsia="Times New Roman" w:hAnsi="Times New Roman" w:cs="Times New Roman"/>
+          <w:rFonts w:ascii="Times New Roman" w:hAnsi="Times New Roman" w:cs="Times New Roman"/>
         </w:rPr>
         <w:t>time, the 100,000 partially unique data set.</w:t>
       </w:r>
       <w:r>
         <w:rPr>
-          <w:rFonts w:ascii="Times New Roman" w:eastAsia="Times New Roman" w:hAnsi="Times New Roman" w:cs="Times New Roman"/>
+          <w:rFonts w:ascii="Times New Roman" w:hAnsi="Times New Roman" w:cs="Times New Roman"/>
         </w:rPr>
         <w:t xml:space="preserve"> </w:t>
       </w:r>
       <w:r>
         <w:rPr>
-          <w:rFonts w:ascii="Times New Roman" w:eastAsia="Times New Roman" w:hAnsi="Times New Roman" w:cs="Times New Roman"/>
+          <w:rFonts w:ascii="Times New Roman" w:hAnsi="Times New Roman" w:cs="Times New Roman"/>
         </w:rPr>
         <w:t xml:space="preserve">It only took </w:t>
       </w:r>
       <w:r>
         <w:rPr>
-          <w:rFonts w:ascii="Times New Roman" w:eastAsia="Times New Roman" w:hAnsi="Times New Roman" w:cs="Times New Roman"/>
+          <w:rFonts w:ascii="Times New Roman" w:hAnsi="Times New Roman" w:cs="Times New Roman"/>
         </w:rPr>
         <w:t xml:space="preserve">Insertion sort 7.869 seconds to sort the same data set which is 79% faster </w:t>
       </w:r>
       <w:r>
         <w:rPr>
-          <w:rFonts w:ascii="Times New Roman" w:eastAsia="Times New Roman" w:hAnsi="Times New Roman" w:cs="Times New Roman"/>
+          <w:rFonts w:ascii="Times New Roman" w:hAnsi="Times New Roman" w:cs="Times New Roman"/>
         </w:rPr>
         <w:t xml:space="preserve">on average than insertions sort’s slowest time, the 100,000 reverse sort order set. </w:t>
       </w:r>
       <w:r>
         <w:rPr>
-          <w:rFonts w:ascii="Times New Roman" w:eastAsia="Times New Roman" w:hAnsi="Times New Roman" w:cs="Times New Roman"/>
+          <w:rFonts w:ascii="Times New Roman" w:hAnsi="Times New Roman" w:cs="Times New Roman"/>
         </w:rPr>
         <w:t>M</w:t>
       </w:r>
       <w:r>
         <w:rPr>
-          <w:rFonts w:ascii="Times New Roman" w:eastAsia="Times New Roman" w:hAnsi="Times New Roman" w:cs="Times New Roman"/>
+          <w:rFonts w:ascii="Times New Roman" w:hAnsi="Times New Roman" w:cs="Times New Roman"/>
         </w:rPr>
         <w:t xml:space="preserve">erge sort only took .02 seconds to sort the list, which was only 5% slower than the next </w:t>
       </w:r>
-      <w:bookmarkStart w:id="0" w:name="OLE_LINK1"/>
-      <w:r>
-        <w:rPr>
-          <w:rFonts w:ascii="Times New Roman" w:eastAsia="Times New Roman" w:hAnsi="Times New Roman" w:cs="Times New Roman"/>
+      <w:bookmarkStart w:id="1" w:name="OLE_LINK1"/>
+      <w:r>
+        <w:rPr>
+          <w:rFonts w:ascii="Times New Roman" w:hAnsi="Times New Roman" w:cs="Times New Roman"/>
         </w:rPr>
         <w:t>fastest</w:t>
       </w:r>
       <w:r>
         <w:rPr>
-          <w:rFonts w:ascii="Times New Roman" w:eastAsia="Times New Roman" w:hAnsi="Times New Roman" w:cs="Times New Roman"/>
+          <w:rFonts w:ascii="Times New Roman" w:hAnsi="Times New Roman" w:cs="Times New Roman"/>
         </w:rPr>
         <w:t xml:space="preserve"> </w:t>
       </w:r>
-      <w:bookmarkEnd w:id="0"/>
-      <w:r>
-        <w:rPr>
-          <w:rFonts w:ascii="Times New Roman" w:eastAsia="Times New Roman" w:hAnsi="Times New Roman" w:cs="Times New Roman"/>
+      <w:bookmarkEnd w:id="1"/>
+      <w:r>
+        <w:rPr>
+          <w:rFonts w:ascii="Times New Roman" w:hAnsi="Times New Roman" w:cs="Times New Roman"/>
         </w:rPr>
         <w:t xml:space="preserve">data set for merge, the 100,000 partially unique data set. </w:t>
       </w:r>
       <w:r>
         <w:rPr>
-          <w:rFonts w:ascii="Times New Roman" w:eastAsia="Times New Roman" w:hAnsi="Times New Roman" w:cs="Times New Roman"/>
+          <w:rFonts w:ascii="Times New Roman" w:hAnsi="Times New Roman" w:cs="Times New Roman"/>
         </w:rPr>
         <w:t>From this data it is apparent that m</w:t>
       </w:r>
       <w:r>
         <w:rPr>
-          <w:rFonts w:ascii="Times New Roman" w:eastAsia="Times New Roman" w:hAnsi="Times New Roman" w:cs="Times New Roman"/>
+          <w:rFonts w:ascii="Times New Roman" w:hAnsi="Times New Roman" w:cs="Times New Roman"/>
         </w:rPr>
         <w:t xml:space="preserve">erge </w:t>
       </w:r>
       <w:r>
         <w:rPr>
-          <w:rFonts w:ascii="Times New Roman" w:eastAsia="Times New Roman" w:hAnsi="Times New Roman" w:cs="Times New Roman"/>
+          <w:rFonts w:ascii="Times New Roman" w:hAnsi="Times New Roman" w:cs="Times New Roman"/>
         </w:rPr>
         <w:t>sort</w:t>
       </w:r>
       <w:r>
         <w:rPr>
-          <w:rFonts w:ascii="Times New Roman" w:eastAsia="Times New Roman" w:hAnsi="Times New Roman" w:cs="Times New Roman"/>
+          <w:rFonts w:ascii="Times New Roman" w:hAnsi="Times New Roman" w:cs="Times New Roman"/>
         </w:rPr>
         <w:t>’</w:t>
       </w:r>
       <w:r>
         <w:rPr>
-          <w:rFonts w:ascii="Times New Roman" w:eastAsia="Times New Roman" w:hAnsi="Times New Roman" w:cs="Times New Roman"/>
+          <w:rFonts w:ascii="Times New Roman" w:hAnsi="Times New Roman" w:cs="Times New Roman"/>
         </w:rPr>
         <w:t xml:space="preserve">s </w:t>
       </w:r>
       <w:r>
         <w:rPr>
-          <w:rFonts w:ascii="Times New Roman" w:eastAsia="Times New Roman" w:hAnsi="Times New Roman" w:cs="Times New Roman"/>
+          <w:rFonts w:ascii="Times New Roman" w:hAnsi="Times New Roman" w:cs="Times New Roman"/>
         </w:rPr>
         <w:t>time is similar to bubble sort</w:t>
       </w:r>
       <w:r>
         <w:rPr>
-          <w:rFonts w:ascii="Times New Roman" w:eastAsia="Times New Roman" w:hAnsi="Times New Roman" w:cs="Times New Roman"/>
+          <w:rFonts w:ascii="Times New Roman" w:hAnsi="Times New Roman" w:cs="Times New Roman"/>
         </w:rPr>
         <w:t xml:space="preserve">’s </w:t>
       </w:r>
       <w:r>
         <w:rPr>
-          <w:rFonts w:ascii="Times New Roman" w:eastAsia="Times New Roman" w:hAnsi="Times New Roman" w:cs="Times New Roman"/>
+          <w:rFonts w:ascii="Times New Roman" w:hAnsi="Times New Roman" w:cs="Times New Roman"/>
         </w:rPr>
         <w:t>if you compare their percent differences to the next fastest time</w:t>
       </w:r>
       <w:r>
         <w:rPr>
-          <w:rFonts w:ascii="Times New Roman" w:eastAsia="Times New Roman" w:hAnsi="Times New Roman" w:cs="Times New Roman"/>
+          <w:rFonts w:ascii="Times New Roman" w:hAnsi="Times New Roman" w:cs="Times New Roman"/>
         </w:rPr>
         <w:t>, but insertion sort does not follow this pattern.</w:t>
       </w:r>
@@ -1086,8 +1116,6 @@
         </w:rPr>
         <w:t xml:space="preserve">that merge sort is the most consistent for sort times compared to the other 3 algorithms, while insertion sort is not that consistent and bubble sort is just barely less consistent than merge sort. </w:t>
       </w:r>
-      <w:bookmarkStart w:id="1" w:name="_GoBack"/>
-      <w:bookmarkEnd w:id="1"/>
     </w:p>
     <w:p>
       <w:pPr>
@@ -1391,7 +1419,6 @@
     <w:lsdException w:name="HTML Sample" w:semiHidden="1" w:unhideWhenUsed="1"/>
     <w:lsdException w:name="HTML Typewriter" w:semiHidden="1" w:unhideWhenUsed="1"/>
     <w:lsdException w:name="HTML Variable" w:semiHidden="1" w:unhideWhenUsed="1"/>
-    <w:lsdException w:name="Normal Table" w:semiHidden="1" w:unhideWhenUsed="1"/>
     <w:lsdException w:name="annotation subject" w:semiHidden="1" w:unhideWhenUsed="1"/>
     <w:lsdException w:name="No List" w:semiHidden="1" w:unhideWhenUsed="1"/>
     <w:lsdException w:name="Outline List 1" w:semiHidden="1" w:unhideWhenUsed="1"/>
@@ -1437,11 +1464,9 @@
     <w:lsdException w:name="Table Subtle 1" w:semiHidden="1" w:unhideWhenUsed="1"/>
     <w:lsdException w:name="Table Subtle 2" w:semiHidden="1" w:unhideWhenUsed="1"/>
     <w:lsdException w:name="Table Web 1" w:semiHidden="1" w:unhideWhenUsed="1"/>
-    <w:lsdException w:name="Table Web 2" w:semiHidden="1" w:unhideWhenUsed="1"/>
     <w:lsdException w:name="Table Web 3" w:semiHidden="1" w:unhideWhenUsed="1"/>
     <w:lsdException w:name="Balloon Text" w:semiHidden="1" w:unhideWhenUsed="1"/>
     <w:lsdException w:name="Table Grid" w:uiPriority="39"/>
-    <w:lsdException w:name="Table Theme" w:semiHidden="1" w:unhideWhenUsed="1"/>
     <w:lsdException w:name="Placeholder Text" w:semiHidden="1"/>
     <w:lsdException w:name="No Spacing" w:uiPriority="1" w:qFormat="1"/>
     <w:lsdException w:name="Light Shading" w:uiPriority="60"/>
@@ -1659,6 +1684,8 @@
     <w:lsdException w:name="List Table 7 Colorful Accent 6" w:uiPriority="52"/>
     <w:lsdException w:name="Mention" w:semiHidden="1" w:unhideWhenUsed="1"/>
     <w:lsdException w:name="Smart Hyperlink" w:semiHidden="1" w:unhideWhenUsed="1"/>
+    <w:lsdException w:name="Smart Link" w:semiHidden="1" w:unhideWhenUsed="1"/>
+    <w:lsdException w:name="Smart Link Error" w:semiHidden="1" w:unhideWhenUsed="1"/>
   </w:latentStyles>
   <w:style w:type="paragraph" w:default="1" w:styleId="Normal">
     <w:name w:val="Normal"/>
@@ -1727,6 +1754,13 @@
     <w:rPr>
       <w:vertAlign w:val="superscript"/>
     </w:rPr>
+  </w:style>
+  <w:style w:type="paragraph" w:styleId="Revision">
+    <w:name w:val="Revision"/>
+    <w:hidden/>
+    <w:uiPriority w:val="99"/>
+    <w:semiHidden/>
+    <w:rsid w:val="003311E5"/>
   </w:style>
 </w:styles>
 </file>

</xml_diff>